<commit_message>
fixed issues, added new animation, edited my report and added few more tweaks and changes.
</commit_message>
<xml_diff>
--- a/Report TR-21mp Barchuk Roman.docx
+++ b/Report TR-21mp Barchuk Roman.docx
@@ -1904,14 +1904,13 @@
       </w:r>
       <w:r>
         <w:rPr>
-          <w:rFonts w:ascii="Times New Roman" w:hAnsi="Times New Roman" w:cs="Times New Roman"/>
           <w:noProof/>
         </w:rPr>
         <w:drawing>
-          <wp:inline distT="0" distB="0" distL="0" distR="0" wp14:anchorId="021C19E3" wp14:editId="086BA6DC">
-            <wp:extent cx="2796540" cy="1733781"/>
-            <wp:effectExtent l="0" t="0" r="3810" b="0"/>
-            <wp:docPr id="3" name="Picture 3" descr="A picture containing text, outdoor object&#10;&#10;Description automatically generated"/>
+          <wp:inline distT="0" distB="0" distL="0" distR="0" wp14:anchorId="2A8C02DC" wp14:editId="6C237671">
+            <wp:extent cx="1630680" cy="1717977"/>
+            <wp:effectExtent l="0" t="0" r="7620" b="0"/>
+            <wp:docPr id="2" name="Picture 2" descr="Free Red Vehicle on the Road Stock Photo"/>
             <wp:cNvGraphicFramePr>
               <a:graphicFrameLocks xmlns:a="http://schemas.openxmlformats.org/drawingml/2006/main" noChangeAspect="1"/>
             </wp:cNvGraphicFramePr>
@@ -1919,23 +1918,39 @@
               <a:graphicData uri="http://schemas.openxmlformats.org/drawingml/2006/picture">
                 <pic:pic xmlns:pic="http://schemas.openxmlformats.org/drawingml/2006/picture">
                   <pic:nvPicPr>
-                    <pic:cNvPr id="3" name="Picture 3" descr="A picture containing text, outdoor object&#10;&#10;Description automatically generated"/>
-                    <pic:cNvPicPr/>
+                    <pic:cNvPr id="0" name="Picture 1" descr="Free Red Vehicle on the Road Stock Photo"/>
+                    <pic:cNvPicPr>
+                      <a:picLocks noChangeAspect="1" noChangeArrowheads="1"/>
+                    </pic:cNvPicPr>
                   </pic:nvPicPr>
-                  <pic:blipFill>
-                    <a:blip r:embed="rId13"/>
-                    <a:stretch>
-                      <a:fillRect/>
-                    </a:stretch>
+                  <pic:blipFill rotWithShape="1">
+                    <a:blip r:embed="rId13" cstate="print">
+                      <a:extLst>
+                        <a:ext uri="{28A0092B-C50C-407E-A947-70E740481C1C}">
+                          <a14:useLocalDpi xmlns:a14="http://schemas.microsoft.com/office/drawing/2010/main" val="0"/>
+                        </a:ext>
+                      </a:extLst>
+                    </a:blip>
+                    <a:srcRect t="32466"/>
+                    <a:stretch/>
                   </pic:blipFill>
-                  <pic:spPr>
+                  <pic:spPr bwMode="auto">
                     <a:xfrm>
                       <a:off x="0" y="0"/>
-                      <a:ext cx="2808311" cy="1741079"/>
+                      <a:ext cx="1641189" cy="1729049"/>
                     </a:xfrm>
                     <a:prstGeom prst="rect">
                       <a:avLst/>
                     </a:prstGeom>
+                    <a:noFill/>
+                    <a:ln>
+                      <a:noFill/>
+                    </a:ln>
+                    <a:extLst>
+                      <a:ext uri="{53640926-AAD7-44D8-BBD7-CCE9431645EC}">
+                        <a14:shadowObscured xmlns:a14="http://schemas.microsoft.com/office/drawing/2010/main"/>
+                      </a:ext>
+                    </a:extLst>
                   </pic:spPr>
                 </pic:pic>
               </a:graphicData>
@@ -3066,10 +3081,10 @@
           <w:noProof/>
         </w:rPr>
         <w:drawing>
-          <wp:inline distT="0" distB="0" distL="0" distR="0" wp14:anchorId="77041273" wp14:editId="554B8B1B">
-            <wp:extent cx="6332855" cy="5909310"/>
+          <wp:inline distT="0" distB="0" distL="0" distR="0" wp14:anchorId="387AD470" wp14:editId="091C995C">
+            <wp:extent cx="6332855" cy="7296150"/>
             <wp:effectExtent l="0" t="0" r="0" b="0"/>
-            <wp:docPr id="1" name="Picture 1" descr="Graphical user interface&#10;&#10;Description automatically generated with medium confidence"/>
+            <wp:docPr id="1" name="Picture 1"/>
             <wp:cNvGraphicFramePr>
               <a:graphicFrameLocks xmlns:a="http://schemas.openxmlformats.org/drawingml/2006/main" noChangeAspect="1"/>
             </wp:cNvGraphicFramePr>
@@ -3077,274 +3092,11 @@
               <a:graphicData uri="http://schemas.openxmlformats.org/drawingml/2006/picture">
                 <pic:pic xmlns:pic="http://schemas.openxmlformats.org/drawingml/2006/picture">
                   <pic:nvPicPr>
-                    <pic:cNvPr id="1" name="Picture 1" descr="Graphical user interface&#10;&#10;Description automatically generated with medium confidence"/>
+                    <pic:cNvPr id="1" name=""/>
                     <pic:cNvPicPr/>
                   </pic:nvPicPr>
                   <pic:blipFill>
                     <a:blip r:embed="rId18"/>
-                    <a:stretch>
-                      <a:fillRect/>
-                    </a:stretch>
-                  </pic:blipFill>
-                  <pic:spPr>
-                    <a:xfrm>
-                      <a:off x="0" y="0"/>
-                      <a:ext cx="6332855" cy="5909310"/>
-                    </a:xfrm>
-                    <a:prstGeom prst="rect">
-                      <a:avLst/>
-                    </a:prstGeom>
-                  </pic:spPr>
-                </pic:pic>
-              </a:graphicData>
-            </a:graphic>
-          </wp:inline>
-        </w:drawing>
-      </w:r>
-    </w:p>
-    <w:p>
-      <w:pPr>
-        <w:pBdr>
-          <w:top w:val="nil"/>
-          <w:left w:val="nil"/>
-          <w:bottom w:val="nil"/>
-          <w:right w:val="nil"/>
-          <w:between w:val="nil"/>
-        </w:pBdr>
-        <w:spacing w:line="360" w:lineRule="auto"/>
-        <w:jc w:val="center"/>
-        <w:rPr>
-          <w:rFonts w:ascii="Times New Roman" w:eastAsia="Times New Roman" w:hAnsi="Times New Roman" w:cs="Times New Roman"/>
-          <w:color w:val="000000"/>
-          <w:sz w:val="28"/>
-          <w:szCs w:val="28"/>
-        </w:rPr>
-      </w:pPr>
-      <w:r>
-        <w:rPr>
-          <w:rFonts w:ascii="Times New Roman" w:eastAsia="Times New Roman" w:hAnsi="Times New Roman" w:cs="Times New Roman"/>
-          <w:color w:val="000000"/>
-          <w:sz w:val="28"/>
-          <w:szCs w:val="28"/>
-        </w:rPr>
-        <w:t>Рис</w:t>
-      </w:r>
-      <w:r>
-        <w:rPr>
-          <w:rFonts w:ascii="Times New Roman" w:eastAsia="Times New Roman" w:hAnsi="Times New Roman" w:cs="Times New Roman"/>
-          <w:color w:val="000000"/>
-          <w:sz w:val="28"/>
-          <w:szCs w:val="28"/>
-        </w:rPr>
-        <w:t>.</w:t>
-      </w:r>
-      <w:r>
-        <w:rPr>
-          <w:rFonts w:ascii="Times New Roman" w:eastAsia="Times New Roman" w:hAnsi="Times New Roman" w:cs="Times New Roman"/>
-          <w:color w:val="000000"/>
-          <w:sz w:val="28"/>
-          <w:szCs w:val="28"/>
-        </w:rPr>
-        <w:t xml:space="preserve"> </w:t>
-      </w:r>
-      <w:r>
-        <w:rPr>
-          <w:rFonts w:ascii="Times New Roman" w:eastAsia="Times New Roman" w:hAnsi="Times New Roman" w:cs="Times New Roman"/>
-          <w:color w:val="000000"/>
-          <w:sz w:val="28"/>
-          <w:szCs w:val="28"/>
-        </w:rPr>
-        <w:t>7</w:t>
-      </w:r>
-      <w:r>
-        <w:rPr>
-          <w:rFonts w:ascii="Times New Roman" w:eastAsia="Times New Roman" w:hAnsi="Times New Roman" w:cs="Times New Roman"/>
-          <w:color w:val="000000"/>
-          <w:sz w:val="28"/>
-          <w:szCs w:val="28"/>
-        </w:rPr>
-        <w:t xml:space="preserve"> </w:t>
-      </w:r>
-      <w:r>
-        <w:rPr>
-          <w:rFonts w:ascii="Times New Roman" w:eastAsia="Times New Roman" w:hAnsi="Times New Roman" w:cs="Times New Roman"/>
-          <w:sz w:val="28"/>
-          <w:szCs w:val="28"/>
-        </w:rPr>
-        <w:t xml:space="preserve">Поверхня з </w:t>
-      </w:r>
-      <w:r>
-        <w:rPr>
-          <w:rFonts w:ascii="Times New Roman" w:eastAsia="Times New Roman" w:hAnsi="Times New Roman" w:cs="Times New Roman"/>
-          <w:sz w:val="28"/>
-          <w:szCs w:val="28"/>
-        </w:rPr>
-        <w:t xml:space="preserve">накладеною </w:t>
-      </w:r>
-      <w:r>
-        <w:rPr>
-          <w:rFonts w:ascii="Times New Roman" w:eastAsia="Times New Roman" w:hAnsi="Times New Roman" w:cs="Times New Roman"/>
-          <w:sz w:val="28"/>
-          <w:szCs w:val="28"/>
-        </w:rPr>
-        <w:t>текстурою</w:t>
-      </w:r>
-      <w:r>
-        <w:rPr>
-          <w:rFonts w:ascii="Times New Roman" w:hAnsi="Times New Roman" w:cs="Times New Roman"/>
-        </w:rPr>
-        <w:br w:type="page"/>
-      </w:r>
-    </w:p>
-    <w:p>
-      <w:pPr>
-        <w:pBdr>
-          <w:top w:val="nil"/>
-          <w:left w:val="nil"/>
-          <w:bottom w:val="nil"/>
-          <w:right w:val="nil"/>
-          <w:between w:val="nil"/>
-        </w:pBdr>
-        <w:spacing w:line="360" w:lineRule="auto"/>
-        <w:ind w:left="720"/>
-        <w:rPr>
-          <w:rFonts w:ascii="Times New Roman" w:eastAsia="Times New Roman" w:hAnsi="Times New Roman" w:cs="Times New Roman"/>
-          <w:b/>
-          <w:color w:val="000000"/>
-          <w:sz w:val="32"/>
-          <w:szCs w:val="32"/>
-        </w:rPr>
-      </w:pPr>
-      <w:r>
-        <w:rPr>
-          <w:rFonts w:ascii="Times New Roman" w:eastAsia="Times New Roman" w:hAnsi="Times New Roman" w:cs="Times New Roman"/>
-          <w:color w:val="000000"/>
-          <w:sz w:val="28"/>
-          <w:szCs w:val="28"/>
-        </w:rPr>
-        <w:lastRenderedPageBreak/>
-        <w:t xml:space="preserve">На рисунку </w:t>
-      </w:r>
-      <w:r>
-        <w:rPr>
-          <w:rFonts w:ascii="Times New Roman" w:eastAsia="Times New Roman" w:hAnsi="Times New Roman" w:cs="Times New Roman"/>
-          <w:sz w:val="28"/>
-          <w:szCs w:val="28"/>
-        </w:rPr>
-        <w:t>8 зображено</w:t>
-      </w:r>
-      <w:r>
-        <w:rPr>
-          <w:rFonts w:ascii="Times New Roman" w:eastAsia="Times New Roman" w:hAnsi="Times New Roman" w:cs="Times New Roman"/>
-          <w:sz w:val="28"/>
-          <w:szCs w:val="28"/>
-        </w:rPr>
-        <w:t xml:space="preserve"> поверхню з нанесеною та зміненою текстурою. Б</w:t>
-      </w:r>
-      <w:r>
-        <w:rPr>
-          <w:rFonts w:ascii="Times New Roman" w:eastAsia="Times New Roman" w:hAnsi="Times New Roman" w:cs="Times New Roman"/>
-          <w:sz w:val="28"/>
-          <w:szCs w:val="28"/>
-        </w:rPr>
-        <w:t>у</w:t>
-      </w:r>
-      <w:r>
-        <w:rPr>
-          <w:rFonts w:ascii="Times New Roman" w:eastAsia="Times New Roman" w:hAnsi="Times New Roman" w:cs="Times New Roman"/>
-          <w:sz w:val="28"/>
-          <w:szCs w:val="28"/>
-        </w:rPr>
-        <w:t>ли</w:t>
-      </w:r>
-      <w:r>
-        <w:rPr>
-          <w:rFonts w:ascii="Times New Roman" w:eastAsia="Times New Roman" w:hAnsi="Times New Roman" w:cs="Times New Roman"/>
-          <w:sz w:val="28"/>
-          <w:szCs w:val="28"/>
-        </w:rPr>
-        <w:t xml:space="preserve"> змінен</w:t>
-      </w:r>
-      <w:r>
-        <w:rPr>
-          <w:rFonts w:ascii="Times New Roman" w:eastAsia="Times New Roman" w:hAnsi="Times New Roman" w:cs="Times New Roman"/>
-          <w:sz w:val="28"/>
-          <w:szCs w:val="28"/>
-        </w:rPr>
-        <w:t>і</w:t>
-      </w:r>
-      <w:r>
-        <w:rPr>
-          <w:rFonts w:ascii="Times New Roman" w:eastAsia="Times New Roman" w:hAnsi="Times New Roman" w:cs="Times New Roman"/>
-          <w:sz w:val="28"/>
-          <w:szCs w:val="28"/>
-        </w:rPr>
-        <w:t xml:space="preserve"> </w:t>
-      </w:r>
-      <w:r>
-        <w:rPr>
-          <w:rFonts w:ascii="Times New Roman" w:eastAsia="Times New Roman" w:hAnsi="Times New Roman" w:cs="Times New Roman"/>
-          <w:sz w:val="28"/>
-          <w:szCs w:val="28"/>
-        </w:rPr>
-        <w:t>параметри</w:t>
-      </w:r>
-      <w:r>
-        <w:rPr>
-          <w:rFonts w:ascii="Times New Roman" w:eastAsia="Times New Roman" w:hAnsi="Times New Roman" w:cs="Times New Roman"/>
-          <w:sz w:val="28"/>
-          <w:szCs w:val="28"/>
-        </w:rPr>
-        <w:t xml:space="preserve"> точки користувача навколо якої відбувається </w:t>
-      </w:r>
-      <w:r>
-        <w:rPr>
-          <w:rFonts w:ascii="Times New Roman" w:eastAsia="Times New Roman" w:hAnsi="Times New Roman" w:cs="Times New Roman"/>
-          <w:sz w:val="28"/>
-          <w:szCs w:val="28"/>
-        </w:rPr>
-        <w:t>масштабування</w:t>
-      </w:r>
-    </w:p>
-    <w:p>
-      <w:pPr>
-        <w:pBdr>
-          <w:top w:val="nil"/>
-          <w:left w:val="nil"/>
-          <w:bottom w:val="nil"/>
-          <w:right w:val="nil"/>
-          <w:between w:val="nil"/>
-        </w:pBdr>
-        <w:spacing w:line="360" w:lineRule="auto"/>
-        <w:jc w:val="center"/>
-        <w:rPr>
-          <w:rFonts w:ascii="Times New Roman" w:eastAsia="Times New Roman" w:hAnsi="Times New Roman" w:cs="Times New Roman"/>
-          <w:color w:val="FFFFFF"/>
-          <w:sz w:val="28"/>
-          <w:szCs w:val="28"/>
-        </w:rPr>
-      </w:pPr>
-      <w:r>
-        <w:rPr>
-          <w:noProof/>
-        </w:rPr>
-        <w:drawing>
-          <wp:inline distT="0" distB="0" distL="0" distR="0" wp14:anchorId="1138A3E6" wp14:editId="23B34A43">
-            <wp:extent cx="6332855" cy="7296150"/>
-            <wp:effectExtent l="0" t="0" r="0" b="0"/>
-            <wp:docPr id="9" name="Picture 9" descr="A picture containing schematic&#10;&#10;Description automatically generated"/>
-            <wp:cNvGraphicFramePr>
-              <a:graphicFrameLocks xmlns:a="http://schemas.openxmlformats.org/drawingml/2006/main" noChangeAspect="1"/>
-            </wp:cNvGraphicFramePr>
-            <a:graphic xmlns:a="http://schemas.openxmlformats.org/drawingml/2006/main">
-              <a:graphicData uri="http://schemas.openxmlformats.org/drawingml/2006/picture">
-                <pic:pic xmlns:pic="http://schemas.openxmlformats.org/drawingml/2006/picture">
-                  <pic:nvPicPr>
-                    <pic:cNvPr id="9" name="Picture 9" descr="A picture containing schematic&#10;&#10;Description automatically generated"/>
-                    <pic:cNvPicPr/>
-                  </pic:nvPicPr>
-                  <pic:blipFill>
-                    <a:blip r:embed="rId19"/>
                     <a:stretch>
                       <a:fillRect/>
                     </a:stretch>
@@ -3379,6 +3131,8 @@
         <w:rPr>
           <w:rFonts w:ascii="Times New Roman" w:eastAsia="Times New Roman" w:hAnsi="Times New Roman" w:cs="Times New Roman"/>
           <w:color w:val="000000"/>
+          <w:sz w:val="28"/>
+          <w:szCs w:val="28"/>
         </w:rPr>
       </w:pPr>
       <w:r>
@@ -3397,7 +3151,7 @@
           <w:sz w:val="28"/>
           <w:szCs w:val="28"/>
         </w:rPr>
-        <w:t>. 8</w:t>
+        <w:t>.</w:t>
       </w:r>
       <w:r>
         <w:rPr>
@@ -3411,25 +3165,160 @@
       <w:r>
         <w:rPr>
           <w:rFonts w:ascii="Times New Roman" w:eastAsia="Times New Roman" w:hAnsi="Times New Roman" w:cs="Times New Roman"/>
-          <w:sz w:val="28"/>
-          <w:szCs w:val="28"/>
-        </w:rPr>
-        <w:t>П</w:t>
-      </w:r>
-      <w:r>
-        <w:rPr>
-          <w:rFonts w:ascii="Times New Roman" w:eastAsia="Times New Roman" w:hAnsi="Times New Roman" w:cs="Times New Roman"/>
           <w:color w:val="000000"/>
           <w:sz w:val="28"/>
           <w:szCs w:val="28"/>
         </w:rPr>
-        <w:t>оверхня зі зміненими параметрами</w:t>
+        <w:t>7</w:t>
+      </w:r>
+      <w:r>
+        <w:rPr>
+          <w:rFonts w:ascii="Times New Roman" w:eastAsia="Times New Roman" w:hAnsi="Times New Roman" w:cs="Times New Roman"/>
+          <w:color w:val="000000"/>
+          <w:sz w:val="28"/>
+          <w:szCs w:val="28"/>
+        </w:rPr>
+        <w:t xml:space="preserve"> </w:t>
+      </w:r>
+      <w:r>
+        <w:rPr>
+          <w:rFonts w:ascii="Times New Roman" w:eastAsia="Times New Roman" w:hAnsi="Times New Roman" w:cs="Times New Roman"/>
+          <w:sz w:val="28"/>
+          <w:szCs w:val="28"/>
+        </w:rPr>
+        <w:t xml:space="preserve">Поверхня з </w:t>
+      </w:r>
+      <w:r>
+        <w:rPr>
+          <w:rFonts w:ascii="Times New Roman" w:eastAsia="Times New Roman" w:hAnsi="Times New Roman" w:cs="Times New Roman"/>
+          <w:sz w:val="28"/>
+          <w:szCs w:val="28"/>
+        </w:rPr>
+        <w:t xml:space="preserve">накладеною </w:t>
+      </w:r>
+      <w:r>
+        <w:rPr>
+          <w:rFonts w:ascii="Times New Roman" w:eastAsia="Times New Roman" w:hAnsi="Times New Roman" w:cs="Times New Roman"/>
+          <w:sz w:val="28"/>
+          <w:szCs w:val="28"/>
+        </w:rPr>
+        <w:t>текстурою</w:t>
       </w:r>
       <w:r>
         <w:rPr>
           <w:rFonts w:ascii="Times New Roman" w:hAnsi="Times New Roman" w:cs="Times New Roman"/>
         </w:rPr>
         <w:br w:type="page"/>
+      </w:r>
+    </w:p>
+    <w:p>
+      <w:pPr>
+        <w:pBdr>
+          <w:top w:val="nil"/>
+          <w:left w:val="nil"/>
+          <w:bottom w:val="nil"/>
+          <w:right w:val="nil"/>
+          <w:between w:val="nil"/>
+        </w:pBdr>
+        <w:spacing w:line="360" w:lineRule="auto"/>
+        <w:ind w:left="720"/>
+        <w:rPr>
+          <w:rFonts w:ascii="Times New Roman" w:eastAsia="Times New Roman" w:hAnsi="Times New Roman" w:cs="Times New Roman"/>
+          <w:b/>
+          <w:color w:val="000000"/>
+          <w:sz w:val="32"/>
+          <w:szCs w:val="32"/>
+        </w:rPr>
+      </w:pPr>
+      <w:r>
+        <w:rPr>
+          <w:rFonts w:ascii="Times New Roman" w:eastAsia="Times New Roman" w:hAnsi="Times New Roman" w:cs="Times New Roman"/>
+          <w:color w:val="000000"/>
+          <w:sz w:val="28"/>
+          <w:szCs w:val="28"/>
+        </w:rPr>
+        <w:lastRenderedPageBreak/>
+        <w:t xml:space="preserve">На рисунку </w:t>
+      </w:r>
+      <w:r>
+        <w:rPr>
+          <w:rFonts w:ascii="Times New Roman" w:eastAsia="Times New Roman" w:hAnsi="Times New Roman" w:cs="Times New Roman"/>
+          <w:sz w:val="28"/>
+          <w:szCs w:val="28"/>
+        </w:rPr>
+        <w:t>8 зображено</w:t>
+      </w:r>
+      <w:r>
+        <w:rPr>
+          <w:rFonts w:ascii="Times New Roman" w:eastAsia="Times New Roman" w:hAnsi="Times New Roman" w:cs="Times New Roman"/>
+          <w:sz w:val="28"/>
+          <w:szCs w:val="28"/>
+        </w:rPr>
+        <w:t xml:space="preserve"> поверхню з нанесеною та зміненою текстурою. Б</w:t>
+      </w:r>
+      <w:r>
+        <w:rPr>
+          <w:rFonts w:ascii="Times New Roman" w:eastAsia="Times New Roman" w:hAnsi="Times New Roman" w:cs="Times New Roman"/>
+          <w:sz w:val="28"/>
+          <w:szCs w:val="28"/>
+        </w:rPr>
+        <w:t>у</w:t>
+      </w:r>
+      <w:r>
+        <w:rPr>
+          <w:rFonts w:ascii="Times New Roman" w:eastAsia="Times New Roman" w:hAnsi="Times New Roman" w:cs="Times New Roman"/>
+          <w:sz w:val="28"/>
+          <w:szCs w:val="28"/>
+        </w:rPr>
+        <w:t>ли</w:t>
+      </w:r>
+      <w:r>
+        <w:rPr>
+          <w:rFonts w:ascii="Times New Roman" w:eastAsia="Times New Roman" w:hAnsi="Times New Roman" w:cs="Times New Roman"/>
+          <w:sz w:val="28"/>
+          <w:szCs w:val="28"/>
+        </w:rPr>
+        <w:t xml:space="preserve"> змінен</w:t>
+      </w:r>
+      <w:r>
+        <w:rPr>
+          <w:rFonts w:ascii="Times New Roman" w:eastAsia="Times New Roman" w:hAnsi="Times New Roman" w:cs="Times New Roman"/>
+          <w:sz w:val="28"/>
+          <w:szCs w:val="28"/>
+        </w:rPr>
+        <w:t>і</w:t>
+      </w:r>
+      <w:r>
+        <w:rPr>
+          <w:rFonts w:ascii="Times New Roman" w:eastAsia="Times New Roman" w:hAnsi="Times New Roman" w:cs="Times New Roman"/>
+          <w:sz w:val="28"/>
+          <w:szCs w:val="28"/>
+        </w:rPr>
+        <w:t xml:space="preserve"> </w:t>
+      </w:r>
+      <w:r>
+        <w:rPr>
+          <w:rFonts w:ascii="Times New Roman" w:eastAsia="Times New Roman" w:hAnsi="Times New Roman" w:cs="Times New Roman"/>
+          <w:sz w:val="28"/>
+          <w:szCs w:val="28"/>
+        </w:rPr>
+        <w:t>параметри</w:t>
+      </w:r>
+      <w:r>
+        <w:rPr>
+          <w:rFonts w:ascii="Times New Roman" w:eastAsia="Times New Roman" w:hAnsi="Times New Roman" w:cs="Times New Roman"/>
+          <w:sz w:val="28"/>
+          <w:szCs w:val="28"/>
+        </w:rPr>
+        <w:t xml:space="preserve"> точки користувача навколо якої відбувається </w:t>
+      </w:r>
+      <w:r>
+        <w:rPr>
+          <w:rFonts w:ascii="Times New Roman" w:eastAsia="Times New Roman" w:hAnsi="Times New Roman" w:cs="Times New Roman"/>
+          <w:sz w:val="28"/>
+          <w:szCs w:val="28"/>
+        </w:rPr>
+        <w:t>масштабування</w:t>
       </w:r>
     </w:p>
     <w:p>
@@ -3445,6 +3334,132 @@
         <w:jc w:val="center"/>
         <w:rPr>
           <w:rFonts w:ascii="Times New Roman" w:eastAsia="Times New Roman" w:hAnsi="Times New Roman" w:cs="Times New Roman"/>
+          <w:color w:val="FFFFFF"/>
+          <w:sz w:val="28"/>
+          <w:szCs w:val="28"/>
+        </w:rPr>
+      </w:pPr>
+      <w:r>
+        <w:rPr>
+          <w:noProof/>
+        </w:rPr>
+        <w:drawing>
+          <wp:inline distT="0" distB="0" distL="0" distR="0" wp14:anchorId="550C7E42" wp14:editId="1503EE09">
+            <wp:extent cx="6332855" cy="7123430"/>
+            <wp:effectExtent l="0" t="0" r="0" b="1270"/>
+            <wp:docPr id="10" name="Picture 10" descr="A picture containing text&#10;&#10;Description automatically generated"/>
+            <wp:cNvGraphicFramePr>
+              <a:graphicFrameLocks xmlns:a="http://schemas.openxmlformats.org/drawingml/2006/main" noChangeAspect="1"/>
+            </wp:cNvGraphicFramePr>
+            <a:graphic xmlns:a="http://schemas.openxmlformats.org/drawingml/2006/main">
+              <a:graphicData uri="http://schemas.openxmlformats.org/drawingml/2006/picture">
+                <pic:pic xmlns:pic="http://schemas.openxmlformats.org/drawingml/2006/picture">
+                  <pic:nvPicPr>
+                    <pic:cNvPr id="10" name="Picture 10" descr="A picture containing text&#10;&#10;Description automatically generated"/>
+                    <pic:cNvPicPr/>
+                  </pic:nvPicPr>
+                  <pic:blipFill>
+                    <a:blip r:embed="rId19"/>
+                    <a:stretch>
+                      <a:fillRect/>
+                    </a:stretch>
+                  </pic:blipFill>
+                  <pic:spPr>
+                    <a:xfrm>
+                      <a:off x="0" y="0"/>
+                      <a:ext cx="6332855" cy="7123430"/>
+                    </a:xfrm>
+                    <a:prstGeom prst="rect">
+                      <a:avLst/>
+                    </a:prstGeom>
+                  </pic:spPr>
+                </pic:pic>
+              </a:graphicData>
+            </a:graphic>
+          </wp:inline>
+        </w:drawing>
+      </w:r>
+    </w:p>
+    <w:p>
+      <w:pPr>
+        <w:pBdr>
+          <w:top w:val="nil"/>
+          <w:left w:val="nil"/>
+          <w:bottom w:val="nil"/>
+          <w:right w:val="nil"/>
+          <w:between w:val="nil"/>
+        </w:pBdr>
+        <w:spacing w:line="360" w:lineRule="auto"/>
+        <w:jc w:val="center"/>
+        <w:rPr>
+          <w:rFonts w:ascii="Times New Roman" w:eastAsia="Times New Roman" w:hAnsi="Times New Roman" w:cs="Times New Roman"/>
+          <w:color w:val="000000"/>
+        </w:rPr>
+      </w:pPr>
+      <w:r>
+        <w:rPr>
+          <w:rFonts w:ascii="Times New Roman" w:eastAsia="Times New Roman" w:hAnsi="Times New Roman" w:cs="Times New Roman"/>
+          <w:color w:val="000000"/>
+          <w:sz w:val="28"/>
+          <w:szCs w:val="28"/>
+        </w:rPr>
+        <w:t>Рис</w:t>
+      </w:r>
+      <w:r>
+        <w:rPr>
+          <w:rFonts w:ascii="Times New Roman" w:eastAsia="Times New Roman" w:hAnsi="Times New Roman" w:cs="Times New Roman"/>
+          <w:color w:val="000000"/>
+          <w:sz w:val="28"/>
+          <w:szCs w:val="28"/>
+        </w:rPr>
+        <w:t>. 8</w:t>
+      </w:r>
+      <w:r>
+        <w:rPr>
+          <w:rFonts w:ascii="Times New Roman" w:eastAsia="Times New Roman" w:hAnsi="Times New Roman" w:cs="Times New Roman"/>
+          <w:color w:val="000000"/>
+          <w:sz w:val="28"/>
+          <w:szCs w:val="28"/>
+        </w:rPr>
+        <w:t xml:space="preserve"> </w:t>
+      </w:r>
+      <w:r>
+        <w:rPr>
+          <w:rFonts w:ascii="Times New Roman" w:eastAsia="Times New Roman" w:hAnsi="Times New Roman" w:cs="Times New Roman"/>
+          <w:sz w:val="28"/>
+          <w:szCs w:val="28"/>
+        </w:rPr>
+        <w:t>П</w:t>
+      </w:r>
+      <w:r>
+        <w:rPr>
+          <w:rFonts w:ascii="Times New Roman" w:eastAsia="Times New Roman" w:hAnsi="Times New Roman" w:cs="Times New Roman"/>
+          <w:color w:val="000000"/>
+          <w:sz w:val="28"/>
+          <w:szCs w:val="28"/>
+        </w:rPr>
+        <w:t>оверхня зі зміненими параметрами</w:t>
+      </w:r>
+      <w:r>
+        <w:rPr>
+          <w:rFonts w:ascii="Times New Roman" w:hAnsi="Times New Roman" w:cs="Times New Roman"/>
+        </w:rPr>
+        <w:br w:type="page"/>
+      </w:r>
+    </w:p>
+    <w:p>
+      <w:pPr>
+        <w:pBdr>
+          <w:top w:val="nil"/>
+          <w:left w:val="nil"/>
+          <w:bottom w:val="nil"/>
+          <w:right w:val="nil"/>
+          <w:between w:val="nil"/>
+        </w:pBdr>
+        <w:spacing w:line="360" w:lineRule="auto"/>
+        <w:jc w:val="center"/>
+        <w:rPr>
+          <w:rFonts w:ascii="Times New Roman" w:eastAsia="Times New Roman" w:hAnsi="Times New Roman" w:cs="Times New Roman"/>
           <w:b/>
           <w:color w:val="000000"/>
           <w:sz w:val="32"/>
@@ -3542,20 +3557,18 @@
     <w:p>
       <w:pPr>
         <w:rPr>
-          <w:rFonts w:ascii="Times New Roman" w:hAnsi="Times New Roman" w:cs="Times New Roman"/>
-          <w:sz w:val="18"/>
-          <w:szCs w:val="18"/>
+          <w:sz w:val="16"/>
+          <w:szCs w:val="16"/>
           <w:lang w:eastAsia="uk-UA"/>
         </w:rPr>
       </w:pPr>
       <w:r>
         <w:rPr>
-          <w:rFonts w:ascii="Times New Roman" w:hAnsi="Times New Roman" w:cs="Times New Roman"/>
-          <w:sz w:val="18"/>
-          <w:szCs w:val="18"/>
+          <w:sz w:val="16"/>
+          <w:szCs w:val="16"/>
           <w:lang w:eastAsia="uk-UA"/>
         </w:rPr>
-        <w:t>  image.src = 'https://lh4.googleusercontent.com/-Y2gO2Ex8Q10/T588LBJKq7I/AAAAAAAAgzc/XKpph-vQWiw/s686/_DSC4127+-+Version+2.jpg';</w:t>
+        <w:t>  image.src = 'https://images.pexels.com/photos/1545743/pexels-photo-1545743.jpeg?cs=srgb&amp;dl=pexels-yurii-hlei-1545743.jpg&amp;fm=jpg';</w:t>
       </w:r>
     </w:p>
     <w:p>
@@ -4103,24 +4116,24 @@
           <w:sz w:val="18"/>
           <w:szCs w:val="18"/>
         </w:rPr>
+        <w:t>varying vec3 v_surfaceToLight;</w:t>
+      </w:r>
+    </w:p>
+    <w:p>
+      <w:pPr>
+        <w:rPr>
+          <w:rFonts w:ascii="Times New Roman" w:hAnsi="Times New Roman" w:cs="Times New Roman"/>
+          <w:sz w:val="18"/>
+          <w:szCs w:val="18"/>
+        </w:rPr>
+      </w:pPr>
+      <w:r>
+        <w:rPr>
+          <w:rFonts w:ascii="Times New Roman" w:hAnsi="Times New Roman" w:cs="Times New Roman"/>
+          <w:sz w:val="18"/>
+          <w:szCs w:val="18"/>
+        </w:rPr>
         <w:lastRenderedPageBreak/>
-        <w:t>varying vec3 v_surfaceToLight;</w:t>
-      </w:r>
-    </w:p>
-    <w:p>
-      <w:pPr>
-        <w:rPr>
-          <w:rFonts w:ascii="Times New Roman" w:hAnsi="Times New Roman" w:cs="Times New Roman"/>
-          <w:sz w:val="18"/>
-          <w:szCs w:val="18"/>
-        </w:rPr>
-      </w:pPr>
-      <w:r>
-        <w:rPr>
-          <w:rFonts w:ascii="Times New Roman" w:hAnsi="Times New Roman" w:cs="Times New Roman"/>
-          <w:sz w:val="18"/>
-          <w:szCs w:val="18"/>
-        </w:rPr>
         <w:t>varying vec3 v_surfaceToView;</w:t>
       </w:r>
     </w:p>

</xml_diff>